<commit_message>
HI north arrow ++
</commit_message>
<xml_diff>
--- a/Buriganga/data/geodata/HIidw.docx
+++ b/Buriganga/data/geodata/HIidw.docx
@@ -2,13 +2,13 @@
 <file path=word/document.xml><?xml version="1.0" encoding="utf-8"?>
 <w:document xmlns:wpc="http://schemas.microsoft.com/office/word/2010/wordprocessingCanvas" xmlns:mc="http://schemas.openxmlformats.org/markup-compatibility/2006" xmlns:o="urn:schemas-microsoft-com:office:office" xmlns:r="http://schemas.openxmlformats.org/officeDocument/2006/relationships" xmlns:m="http://schemas.openxmlformats.org/officeDocument/2006/math" xmlns:v="urn:schemas-microsoft-com:vml" xmlns:wp14="http://schemas.microsoft.com/office/word/2010/wordprocessingDrawing" xmlns:wp="http://schemas.openxmlformats.org/drawingml/2006/wordprocessingDrawing" xmlns:w10="urn:schemas-microsoft-com:office:word" xmlns:w="http://schemas.openxmlformats.org/wordprocessingml/2006/main" xmlns:w14="http://schemas.microsoft.com/office/word/2010/wordml" xmlns:w15="http://schemas.microsoft.com/office/word/2012/wordml" xmlns:wpg="http://schemas.microsoft.com/office/word/2010/wordprocessingGroup" xmlns:wpi="http://schemas.microsoft.com/office/word/2010/wordprocessingInk" xmlns:wne="http://schemas.microsoft.com/office/word/2006/wordml" xmlns:wps="http://schemas.microsoft.com/office/word/2010/wordprocessingShape" xmlns:a="http://schemas.openxmlformats.org/drawingml/2006/main" xmlns:pic="http://schemas.openxmlformats.org/drawingml/2006/picture" xmlns:a14="http://schemas.microsoft.com/office/drawing/2010/main" mc:Ignorable="w14 w15 wp14">
   <w:body>
-    <w:p xmlns:wp14="http://schemas.microsoft.com/office/word/2010/wordml" wp14:textId="6517D59B">
+    <w:p xmlns:wp14="http://schemas.microsoft.com/office/word/2010/wordml" wp14:textId="6517D59B" wp14:noSpellErr="1">
       <w:pPr>
         <w:pStyle w:val="Normal"/>
       </w:pPr>
       <w:r>
         <w:drawing>
-          <wp:inline xmlns:wp14="http://schemas.microsoft.com/office/word/2010/wordprocessingDrawing" wp14:editId="38A45EEF" wp14:anchorId="25937184">
+          <wp:inline xmlns:wp14="http://schemas.microsoft.com/office/word/2010/wordprocessingDrawing" wp14:editId="769A9525" wp14:anchorId="25937184">
             <wp:extent cx="2074302" cy="1967225"/>
             <wp:effectExtent l="0" t="0" r="0" b="0"/>
             <wp:docPr id="1275679292" name="" title=""/>
@@ -23,7 +23,7 @@
                     <pic:cNvPicPr/>
                   </pic:nvPicPr>
                   <pic:blipFill>
-                    <a:blip r:embed="Rbf29e1dae3ef4be5">
+                    <a:blip r:embed="R076e1286758d4762">
                       <a:extLst xmlns:a="http://schemas.openxmlformats.org/drawingml/2006/main">
                         <a:ext xmlns:a="http://schemas.openxmlformats.org/drawingml/2006/main" uri="{28A0092B-C50C-407E-A947-70E740481C1C}">
                           <a14:useLocalDpi xmlns:a14="http://schemas.microsoft.com/office/drawing/2010/main" val="0"/>
@@ -51,7 +51,7 @@
       </w:r>
       <w:r>
         <w:drawing>
-          <wp:inline xmlns:wp14="http://schemas.microsoft.com/office/word/2010/wordprocessingDrawing" wp14:editId="69271C10" wp14:anchorId="6438F07E">
+          <wp:inline xmlns:wp14="http://schemas.microsoft.com/office/word/2010/wordprocessingDrawing" wp14:editId="6DD7ECF2" wp14:anchorId="6438F07E">
             <wp:extent cx="750753" cy="1943278"/>
             <wp:effectExtent l="0" t="0" r="0" b="0"/>
             <wp:docPr id="1477328950" name="" title=""/>
@@ -66,7 +66,7 @@
                     <pic:cNvPicPr/>
                   </pic:nvPicPr>
                   <pic:blipFill>
-                    <a:blip r:embed="R9c599b3b2afc42c6">
+                    <a:blip r:embed="R92f162799c144a64">
                       <a:extLst xmlns:a="http://schemas.openxmlformats.org/drawingml/2006/main">
                         <a:ext xmlns:a="http://schemas.openxmlformats.org/drawingml/2006/main" uri="{28A0092B-C50C-407E-A947-70E740481C1C}">
                           <a14:useLocalDpi xmlns:a14="http://schemas.microsoft.com/office/drawing/2010/main" val="0"/>
@@ -94,7 +94,7 @@
       </w:r>
       <w:r>
         <w:drawing>
-          <wp:inline xmlns:wp14="http://schemas.microsoft.com/office/word/2010/wordprocessingDrawing" wp14:editId="1A9449EE" wp14:anchorId="3AC604A4">
+          <wp:inline xmlns:wp14="http://schemas.microsoft.com/office/word/2010/wordprocessingDrawing" wp14:editId="75831635" wp14:anchorId="3AC604A4">
             <wp:extent cx="2070573" cy="1952625"/>
             <wp:effectExtent l="0" t="0" r="0" b="0"/>
             <wp:docPr id="1063885180" name="" title=""/>
@@ -109,7 +109,7 @@
                     <pic:cNvPicPr/>
                   </pic:nvPicPr>
                   <pic:blipFill>
-                    <a:blip r:embed="R515014cf745241f5">
+                    <a:blip r:embed="R365635121cb44a22">
                       <a:extLst xmlns:a="http://schemas.openxmlformats.org/drawingml/2006/main">
                         <a:ext xmlns:a="http://schemas.openxmlformats.org/drawingml/2006/main" uri="{28A0092B-C50C-407E-A947-70E740481C1C}">
                           <a14:useLocalDpi xmlns:a14="http://schemas.microsoft.com/office/drawing/2010/main" val="0"/>
@@ -137,7 +137,7 @@
       </w:r>
       <w:r>
         <w:drawing>
-          <wp:inline xmlns:wp14="http://schemas.microsoft.com/office/word/2010/wordprocessingDrawing" wp14:editId="42A1F78C" wp14:anchorId="49984C02">
+          <wp:inline xmlns:wp14="http://schemas.microsoft.com/office/word/2010/wordprocessingDrawing" wp14:editId="774A382A" wp14:anchorId="49984C02">
             <wp:extent cx="792480" cy="1948977"/>
             <wp:effectExtent l="0" t="0" r="0" b="0"/>
             <wp:docPr id="1706284056" name="" title=""/>
@@ -152,7 +152,7 @@
                     <pic:cNvPicPr/>
                   </pic:nvPicPr>
                   <pic:blipFill>
-                    <a:blip r:embed="R51c300fa1c164921">
+                    <a:blip r:embed="R32c42c020ad24159">
                       <a:extLst xmlns:a="http://schemas.openxmlformats.org/drawingml/2006/main">
                         <a:ext xmlns:a="http://schemas.openxmlformats.org/drawingml/2006/main" uri="{28A0092B-C50C-407E-A947-70E740481C1C}">
                           <a14:useLocalDpi xmlns:a14="http://schemas.microsoft.com/office/drawing/2010/main" val="0"/>
@@ -185,7 +185,7 @@
       </w:pPr>
       <w:r>
         <w:drawing>
-          <wp:inline wp14:editId="2B8A0A82" wp14:anchorId="2EC3904D">
+          <wp:inline wp14:editId="31310813" wp14:anchorId="2EC3904D">
             <wp:extent cx="2028994" cy="2119842"/>
             <wp:effectExtent l="0" t="0" r="0" b="0"/>
             <wp:docPr id="899711072" name="" title=""/>
@@ -200,7 +200,7 @@
                     <pic:cNvPicPr/>
                   </pic:nvPicPr>
                   <pic:blipFill>
-                    <a:blip r:embed="R24157b4318184b2b">
+                    <a:blip r:embed="R337ef2cd290745a7">
                       <a:extLst xmlns:a="http://schemas.openxmlformats.org/drawingml/2006/main">
                         <a:ext xmlns:a="http://schemas.openxmlformats.org/drawingml/2006/main" uri="{28A0092B-C50C-407E-A947-70E740481C1C}">
                           <a14:useLocalDpi xmlns:a14="http://schemas.microsoft.com/office/drawing/2010/main" val="0"/>
@@ -228,7 +228,7 @@
       </w:r>
       <w:r>
         <w:drawing>
-          <wp:inline wp14:editId="54FDBE63" wp14:anchorId="4693E130">
+          <wp:inline wp14:editId="50E4392E" wp14:anchorId="4693E130">
             <wp:extent cx="792237" cy="2102985"/>
             <wp:effectExtent l="0" t="0" r="0" b="0"/>
             <wp:docPr id="1690618749" name="" title=""/>
@@ -243,7 +243,7 @@
                     <pic:cNvPicPr/>
                   </pic:nvPicPr>
                   <pic:blipFill>
-                    <a:blip r:embed="Rfc785f8c64254575">
+                    <a:blip r:embed="Rb9462482448c4b4a">
                       <a:extLst xmlns:a="http://schemas.openxmlformats.org/drawingml/2006/main">
                         <a:ext xmlns:a="http://schemas.openxmlformats.org/drawingml/2006/main" uri="{28A0092B-C50C-407E-A947-70E740481C1C}">
                           <a14:useLocalDpi xmlns:a14="http://schemas.microsoft.com/office/drawing/2010/main" val="0"/>
@@ -271,10 +271,10 @@
       </w:r>
       <w:r>
         <w:drawing>
-          <wp:inline wp14:editId="02B59C08" wp14:anchorId="051B1E45">
-            <wp:extent cx="2009775" cy="2145467"/>
+          <wp:inline wp14:editId="6EFAA5ED" wp14:anchorId="035EF565">
+            <wp:extent cx="2021380" cy="2115940"/>
             <wp:effectExtent l="0" t="0" r="0" b="0"/>
-            <wp:docPr id="1816261403" name="" title=""/>
+            <wp:docPr id="725165329" name="" title=""/>
             <wp:cNvGraphicFramePr>
               <a:graphicFrameLocks noChangeAspect="1"/>
             </wp:cNvGraphicFramePr>
@@ -286,10 +286,10 @@
                     <pic:cNvPicPr/>
                   </pic:nvPicPr>
                   <pic:blipFill>
-                    <a:blip r:embed="R063d19cf3b0b40ec">
-                      <a:extLst xmlns:a="http://schemas.openxmlformats.org/drawingml/2006/main">
+                    <a:blip r:embed="R59dfbf0d4d5f41ed">
+                      <a:extLst>
                         <a:ext xmlns:a="http://schemas.openxmlformats.org/drawingml/2006/main" uri="{28A0092B-C50C-407E-A947-70E740481C1C}">
-                          <a14:useLocalDpi xmlns:a14="http://schemas.microsoft.com/office/drawing/2010/main" val="0"/>
+                          <a14:useLocalDpi val="0"/>
                         </a:ext>
                       </a:extLst>
                     </a:blip>
@@ -298,9 +298,9 @@
                     </a:stretch>
                   </pic:blipFill>
                   <pic:spPr>
-                    <a:xfrm rot="0" flipH="0" flipV="0">
+                    <a:xfrm>
                       <a:off x="0" y="0"/>
-                      <a:ext cx="2009775" cy="2145467"/>
+                      <a:ext cx="2021380" cy="2115940"/>
                     </a:xfrm>
                     <a:prstGeom prst="rect">
                       <a:avLst/>
@@ -314,7 +314,7 @@
       </w:r>
       <w:r>
         <w:drawing>
-          <wp:inline wp14:editId="03D1A9E7" wp14:anchorId="7AD5DFD8">
+          <wp:inline wp14:editId="053F143F" wp14:anchorId="7AD5DFD8">
             <wp:extent cx="877870" cy="2100650"/>
             <wp:effectExtent l="0" t="0" r="0" b="0"/>
             <wp:docPr id="795378472" name="" title=""/>
@@ -329,7 +329,7 @@
                     <pic:cNvPicPr/>
                   </pic:nvPicPr>
                   <pic:blipFill>
-                    <a:blip r:embed="Rc7b0b32fc1154aa7">
+                    <a:blip r:embed="R0519e29577aa4505">
                       <a:extLst xmlns:a="http://schemas.openxmlformats.org/drawingml/2006/main">
                         <a:ext xmlns:a="http://schemas.openxmlformats.org/drawingml/2006/main" uri="{28A0092B-C50C-407E-A947-70E740481C1C}">
                           <a14:useLocalDpi xmlns:a14="http://schemas.microsoft.com/office/drawing/2010/main" val="0"/>
@@ -344,49 +344,6 @@
                     <a:xfrm rot="0" flipH="0" flipV="0">
                       <a:off x="0" y="0"/>
                       <a:ext cx="877870" cy="2100650"/>
-                    </a:xfrm>
-                    <a:prstGeom prst="rect">
-                      <a:avLst/>
-                    </a:prstGeom>
-                  </pic:spPr>
-                </pic:pic>
-              </a:graphicData>
-            </a:graphic>
-          </wp:inline>
-        </w:drawing>
-      </w:r>
-      <w:r>
-        <w:drawing>
-          <wp:inline wp14:editId="3BC5C6D0" wp14:anchorId="44F0EB41">
-            <wp:extent cx="485775" cy="485775"/>
-            <wp:effectExtent l="0" t="0" r="0" b="0"/>
-            <wp:docPr id="1165479240" name="" title=""/>
-            <wp:cNvGraphicFramePr>
-              <a:graphicFrameLocks noChangeAspect="1"/>
-            </wp:cNvGraphicFramePr>
-            <a:graphic>
-              <a:graphicData uri="http://schemas.openxmlformats.org/drawingml/2006/picture">
-                <pic:pic>
-                  <pic:nvPicPr>
-                    <pic:cNvPr id="0" name=""/>
-                    <pic:cNvPicPr/>
-                  </pic:nvPicPr>
-                  <pic:blipFill>
-                    <a:blip r:embed="R2319608797754418">
-                      <a:extLst>
-                        <a:ext xmlns:a="http://schemas.openxmlformats.org/drawingml/2006/main" uri="{28A0092B-C50C-407E-A947-70E740481C1C}">
-                          <a14:useLocalDpi val="0"/>
-                        </a:ext>
-                      </a:extLst>
-                    </a:blip>
-                    <a:stretch>
-                      <a:fillRect/>
-                    </a:stretch>
-                  </pic:blipFill>
-                  <pic:spPr>
-                    <a:xfrm>
-                      <a:off x="0" y="0"/>
-                      <a:ext cx="485775" cy="485775"/>
                     </a:xfrm>
                     <a:prstGeom prst="rect">
                       <a:avLst/>

</xml_diff>